<commit_message>
Updated Checkpoint 7, made some minor wording tweaks to instructions.
</commit_message>
<xml_diff>
--- a/Lab 6 - Arrays I.docx
+++ b/Lab 6 - Arrays I.docx
@@ -1,6 +1,6 @@
 
 <file path=word/document.xml><?xml version="1.0" encoding="utf-8"?>
-<w:document xmlns:wpc="http://schemas.microsoft.com/office/word/2010/wordprocessingCanvas" xmlns:cx="http://schemas.microsoft.com/office/drawing/2014/chartex" xmlns:cx1="http://schemas.microsoft.com/office/drawing/2015/9/8/chartex" xmlns:cx2="http://schemas.microsoft.com/office/drawing/2015/10/21/chartex" xmlns:cx3="http://schemas.microsoft.com/office/drawing/2016/5/9/chartex" xmlns:cx4="http://schemas.microsoft.com/office/drawing/2016/5/10/chartex" xmlns:cx5="http://schemas.microsoft.com/office/drawing/2016/5/11/chartex" xmlns:cx6="http://schemas.microsoft.com/office/drawing/2016/5/12/chartex" xmlns:cx7="http://schemas.microsoft.com/office/drawing/2016/5/13/chartex" xmlns:cx8="http://schemas.microsoft.com/office/drawing/2016/5/14/chartex" xmlns:mc="http://schemas.openxmlformats.org/markup-compatibility/2006" xmlns:aink="http://schemas.microsoft.com/office/drawing/2016/ink" xmlns:am3d="http://schemas.microsoft.com/office/drawing/2017/model3d" xmlns:o="urn:schemas-microsoft-com:office:office" xmlns:r="http://schemas.openxmlformats.org/officeDocument/2006/relationships" xmlns:m="http://schemas.openxmlformats.org/officeDocument/2006/math" xmlns:v="urn:schemas-microsoft-com:vml" xmlns:wp14="http://schemas.microsoft.com/office/word/2010/wordprocessingDrawing" xmlns:wp="http://schemas.openxmlformats.org/drawingml/2006/wordprocessingDrawing" xmlns:w10="urn:schemas-microsoft-com:office:word" xmlns:w="http://schemas.openxmlformats.org/wordprocessingml/2006/main" xmlns:w14="http://schemas.microsoft.com/office/word/2010/wordml" xmlns:w15="http://schemas.microsoft.com/office/word/2012/wordml" xmlns:w16cex="http://schemas.microsoft.com/office/word/2018/wordml/cex" xmlns:w16cid="http://schemas.microsoft.com/office/word/2016/wordml/cid" xmlns:w16="http://schemas.microsoft.com/office/word/2018/wordml" xmlns:w16se="http://schemas.microsoft.com/office/word/2015/wordml/symex" xmlns:wpg="http://schemas.microsoft.com/office/word/2010/wordprocessingGroup" xmlns:wpi="http://schemas.microsoft.com/office/word/2010/wordprocessingInk" xmlns:wne="http://schemas.microsoft.com/office/word/2006/wordml" xmlns:wps="http://schemas.microsoft.com/office/word/2010/wordprocessingShape" mc:Ignorable="w14 w15 w16se w16cid w16 w16cex wp14">
+<w:document xmlns:wpc="http://schemas.microsoft.com/office/word/2010/wordprocessingCanvas" xmlns:cx="http://schemas.microsoft.com/office/drawing/2014/chartex" xmlns:cx1="http://schemas.microsoft.com/office/drawing/2015/9/8/chartex" xmlns:cx2="http://schemas.microsoft.com/office/drawing/2015/10/21/chartex" xmlns:cx3="http://schemas.microsoft.com/office/drawing/2016/5/9/chartex" xmlns:cx4="http://schemas.microsoft.com/office/drawing/2016/5/10/chartex" xmlns:cx5="http://schemas.microsoft.com/office/drawing/2016/5/11/chartex" xmlns:cx6="http://schemas.microsoft.com/office/drawing/2016/5/12/chartex" xmlns:cx7="http://schemas.microsoft.com/office/drawing/2016/5/13/chartex" xmlns:cx8="http://schemas.microsoft.com/office/drawing/2016/5/14/chartex" xmlns:mc="http://schemas.openxmlformats.org/markup-compatibility/2006" xmlns:aink="http://schemas.microsoft.com/office/drawing/2016/ink" xmlns:am3d="http://schemas.microsoft.com/office/drawing/2017/model3d" xmlns:o="urn:schemas-microsoft-com:office:office" xmlns:oel="http://schemas.microsoft.com/office/2019/extlst" xmlns:r="http://schemas.openxmlformats.org/officeDocument/2006/relationships" xmlns:m="http://schemas.openxmlformats.org/officeDocument/2006/math" xmlns:v="urn:schemas-microsoft-com:vml" xmlns:wp14="http://schemas.microsoft.com/office/word/2010/wordprocessingDrawing" xmlns:wp="http://schemas.openxmlformats.org/drawingml/2006/wordprocessingDrawing" xmlns:w10="urn:schemas-microsoft-com:office:word" xmlns:w="http://schemas.openxmlformats.org/wordprocessingml/2006/main" xmlns:w14="http://schemas.microsoft.com/office/word/2010/wordml" xmlns:w15="http://schemas.microsoft.com/office/word/2012/wordml" xmlns:w16cex="http://schemas.microsoft.com/office/word/2018/wordml/cex" xmlns:w16cid="http://schemas.microsoft.com/office/word/2016/wordml/cid" xmlns:w16="http://schemas.microsoft.com/office/word/2018/wordml" xmlns:w16du="http://schemas.microsoft.com/office/word/2023/wordml/word16du" xmlns:w16sdtdh="http://schemas.microsoft.com/office/word/2020/wordml/sdtdatahash" xmlns:w16se="http://schemas.microsoft.com/office/word/2015/wordml/symex" xmlns:wpg="http://schemas.microsoft.com/office/word/2010/wordprocessingGroup" xmlns:wpi="http://schemas.microsoft.com/office/word/2010/wordprocessingInk" xmlns:wne="http://schemas.microsoft.com/office/word/2006/wordml" xmlns:wps="http://schemas.microsoft.com/office/word/2010/wordprocessingShape" mc:Ignorable="w14 w15 w16se w16cid w16 w16cex w16sdtdh w16du wp14">
   <w:body>
     <w:p>
       <w:pPr>
@@ -195,10 +195,16 @@
       <w:proofErr w:type="spellStart"/>
       <w:r>
         <w:rPr>
-          <w:rFonts w:ascii="TimesNewRomanPSMT" w:hAnsi="TimesNewRomanPSMT"/>
-          <w:szCs w:val="32"/>
-        </w:rPr>
-        <w:t>ints</w:t>
+          <w:rStyle w:val="Computer"/>
+        </w:rPr>
+        <w:t>int</w:t>
+      </w:r>
+      <w:r>
+        <w:rPr>
+          <w:rFonts w:ascii="TimesNewRomanPSMT" w:hAnsi="TimesNewRomanPSMT"/>
+          <w:szCs w:val="32"/>
+        </w:rPr>
+        <w:t>s</w:t>
       </w:r>
       <w:proofErr w:type="spellEnd"/>
       <w:r>
@@ -558,7 +564,19 @@
         <w:rPr>
           <w:rFonts w:ascii="TimesNewRomanPSMT" w:hAnsi="TimesNewRomanPSMT"/>
         </w:rPr>
-        <w:t xml:space="preserve"> Modify the code so that it prints </w:t>
+        <w:t xml:space="preserve"> Modify the code so that it</w:t>
+      </w:r>
+      <w:r>
+        <w:rPr>
+          <w:rFonts w:ascii="TimesNewRomanPSMT" w:hAnsi="TimesNewRomanPSMT"/>
+        </w:rPr>
+        <w:t xml:space="preserve"> uses a loop to </w:t>
+      </w:r>
+      <w:r>
+        <w:rPr>
+          <w:rFonts w:ascii="TimesNewRomanPSMT" w:hAnsi="TimesNewRomanPSMT"/>
+        </w:rPr>
+        <w:t xml:space="preserve">print </w:t>
       </w:r>
       <w:r>
         <w:rPr>
@@ -576,7 +594,31 @@
         <w:rPr>
           <w:rFonts w:ascii="TimesNewRomanPSMT" w:hAnsi="TimesNewRomanPSMT"/>
         </w:rPr>
-        <w:t xml:space="preserve"> all on one line, separated by a single space. </w:t>
+        <w:t xml:space="preserve"> all on one line, </w:t>
+      </w:r>
+      <w:r>
+        <w:rPr>
+          <w:rFonts w:ascii="TimesNewRomanPSMT" w:hAnsi="TimesNewRomanPSMT"/>
+        </w:rPr>
+        <w:t>with</w:t>
+      </w:r>
+      <w:r>
+        <w:rPr>
+          <w:rFonts w:ascii="TimesNewRomanPSMT" w:hAnsi="TimesNewRomanPSMT"/>
+        </w:rPr>
+        <w:t xml:space="preserve"> a single space</w:t>
+      </w:r>
+      <w:r>
+        <w:rPr>
+          <w:rFonts w:ascii="TimesNewRomanPSMT" w:hAnsi="TimesNewRomanPSMT"/>
+        </w:rPr>
+        <w:t xml:space="preserve"> after each element</w:t>
+      </w:r>
+      <w:r>
+        <w:rPr>
+          <w:rFonts w:ascii="TimesNewRomanPSMT" w:hAnsi="TimesNewRomanPSMT"/>
+        </w:rPr>
+        <w:t xml:space="preserve">. </w:t>
       </w:r>
       <w:r>
         <w:rPr>
@@ -662,16 +704,14 @@
         <w:rPr>
           <w:rFonts w:ascii="TimesNewRomanPSMT" w:hAnsi="TimesNewRomanPSMT"/>
         </w:rPr>
-        <w:t xml:space="preserve"> must be as </w:t>
-      </w:r>
-      <w:r>
-        <w:rPr>
-          <w:rFonts w:ascii="TimesNewRomanPSMT" w:hAnsi="TimesNewRomanPSMT"/>
-          <w:b/>
-          <w:bCs/>
+        <w:t xml:space="preserve"> must be </w:t>
+      </w:r>
+      <w:r>
+        <w:rPr>
+          <w:rFonts w:ascii="TimesNewRomanPSMT" w:hAnsi="TimesNewRomanPSMT"/>
           <w:u w:val="single"/>
         </w:rPr>
-        <w:t>precise as possible</w:t>
+        <w:t>as precise as possible</w:t>
       </w:r>
       <w:r>
         <w:rPr>
@@ -695,13 +735,27 @@
         <w:rPr>
           <w:rFonts w:ascii="TimesNewRomanPSMT" w:hAnsi="TimesNewRomanPSMT"/>
         </w:rPr>
-        <w:t xml:space="preserve"> actually</w:t>
-      </w:r>
-      <w:r>
-        <w:rPr>
-          <w:rFonts w:ascii="TimesNewRomanPSMT" w:hAnsi="TimesNewRomanPSMT"/>
-        </w:rPr>
-        <w:t xml:space="preserve"> the </w:t>
+        <w:t xml:space="preserve"> </w:t>
+      </w:r>
+      <w:proofErr w:type="gramStart"/>
+      <w:r>
+        <w:rPr>
+          <w:rFonts w:ascii="TimesNewRomanPSMT" w:hAnsi="TimesNewRomanPSMT"/>
+        </w:rPr>
+        <w:t>actually</w:t>
+      </w:r>
+      <w:r>
+        <w:rPr>
+          <w:rFonts w:ascii="TimesNewRomanPSMT" w:hAnsi="TimesNewRomanPSMT"/>
+        </w:rPr>
+        <w:t xml:space="preserve"> the</w:t>
+      </w:r>
+      <w:proofErr w:type="gramEnd"/>
+      <w:r>
+        <w:rPr>
+          <w:rFonts w:ascii="TimesNewRomanPSMT" w:hAnsi="TimesNewRomanPSMT"/>
+        </w:rPr>
+        <w:t xml:space="preserve"> </w:t>
       </w:r>
       <w:r>
         <w:rPr>
@@ -785,13 +839,111 @@
         <w:rPr>
           <w:rFonts w:ascii="TimesNewRomanPSMT" w:hAnsi="TimesNewRomanPSMT"/>
         </w:rPr>
-        <w:t xml:space="preserve">etting a breakpoint somewhere in the code you added. You can add a breakpoint by clicking in the left margin where the line numbers appear. The code must </w:t>
-      </w:r>
-      <w:r>
-        <w:rPr>
-          <w:rFonts w:ascii="TimesNewRomanPSMT" w:hAnsi="TimesNewRomanPSMT"/>
-        </w:rPr>
-        <w:t>be compiled before you can set a breakpoint. You can set breakpoints only on executable code. In other words, you cannot set a breakpoint on a comment line</w:t>
+        <w:t xml:space="preserve">etting a breakpoint somewhere in the code you added. You can add a breakpoint </w:t>
+      </w:r>
+      <w:r>
+        <w:rPr>
+          <w:rFonts w:ascii="TimesNewRomanPSMT" w:hAnsi="TimesNewRomanPSMT"/>
+        </w:rPr>
+        <w:t xml:space="preserve">in </w:t>
+      </w:r>
+      <w:proofErr w:type="spellStart"/>
+      <w:r>
+        <w:rPr>
+          <w:rFonts w:ascii="TimesNewRomanPSMT" w:hAnsi="TimesNewRomanPSMT"/>
+        </w:rPr>
+        <w:t>BlueJ</w:t>
+      </w:r>
+      <w:proofErr w:type="spellEnd"/>
+      <w:r>
+        <w:rPr>
+          <w:rFonts w:ascii="TimesNewRomanPSMT" w:hAnsi="TimesNewRomanPSMT"/>
+        </w:rPr>
+        <w:t xml:space="preserve"> </w:t>
+      </w:r>
+      <w:r>
+        <w:rPr>
+          <w:rFonts w:ascii="TimesNewRomanPSMT" w:hAnsi="TimesNewRomanPSMT"/>
+        </w:rPr>
+        <w:t>by clicking in the left margin where the line numbers appear</w:t>
+      </w:r>
+      <w:r>
+        <w:rPr>
+          <w:rFonts w:ascii="TimesNewRomanPSMT" w:hAnsi="TimesNewRomanPSMT"/>
+        </w:rPr>
+        <w:t xml:space="preserve"> – a STOP sign will appear</w:t>
+      </w:r>
+      <w:r>
+        <w:rPr>
+          <w:rFonts w:ascii="TimesNewRomanPSMT" w:hAnsi="TimesNewRomanPSMT"/>
+        </w:rPr>
+        <w:t>.</w:t>
+      </w:r>
+      <w:r>
+        <w:rPr>
+          <w:rFonts w:ascii="TimesNewRomanPSMT" w:hAnsi="TimesNewRomanPSMT"/>
+        </w:rPr>
+        <w:t xml:space="preserve"> If it isn’t working, remember: (1) t</w:t>
+      </w:r>
+      <w:r>
+        <w:rPr>
+          <w:rFonts w:ascii="TimesNewRomanPSMT" w:hAnsi="TimesNewRomanPSMT"/>
+        </w:rPr>
+        <w:t xml:space="preserve">he code must </w:t>
+      </w:r>
+      <w:r>
+        <w:rPr>
+          <w:rFonts w:ascii="TimesNewRomanPSMT" w:hAnsi="TimesNewRomanPSMT"/>
+        </w:rPr>
+        <w:t>be compiled before you can set a breakpoint</w:t>
+      </w:r>
+      <w:r>
+        <w:rPr>
+          <w:rFonts w:ascii="TimesNewRomanPSMT" w:hAnsi="TimesNewRomanPSMT"/>
+        </w:rPr>
+        <w:t>, and (2)</w:t>
+      </w:r>
+      <w:r>
+        <w:rPr>
+          <w:rFonts w:ascii="TimesNewRomanPSMT" w:hAnsi="TimesNewRomanPSMT"/>
+        </w:rPr>
+        <w:t xml:space="preserve"> </w:t>
+      </w:r>
+      <w:r>
+        <w:rPr>
+          <w:rFonts w:ascii="TimesNewRomanPSMT" w:hAnsi="TimesNewRomanPSMT"/>
+        </w:rPr>
+        <w:t>y</w:t>
+      </w:r>
+      <w:r>
+        <w:rPr>
+          <w:rFonts w:ascii="TimesNewRomanPSMT" w:hAnsi="TimesNewRomanPSMT"/>
+        </w:rPr>
+        <w:t>ou can</w:t>
+      </w:r>
+      <w:r>
+        <w:rPr>
+          <w:rFonts w:ascii="TimesNewRomanPSMT" w:hAnsi="TimesNewRomanPSMT"/>
+        </w:rPr>
+        <w:t xml:space="preserve">not </w:t>
+      </w:r>
+      <w:r>
+        <w:rPr>
+          <w:rFonts w:ascii="TimesNewRomanPSMT" w:hAnsi="TimesNewRomanPSMT"/>
+        </w:rPr>
+        <w:t xml:space="preserve">set </w:t>
+      </w:r>
+      <w:r>
+        <w:rPr>
+          <w:rFonts w:ascii="TimesNewRomanPSMT" w:hAnsi="TimesNewRomanPSMT"/>
+        </w:rPr>
+        <w:t xml:space="preserve">a </w:t>
+      </w:r>
+      <w:r>
+        <w:rPr>
+          <w:rFonts w:ascii="TimesNewRomanPSMT" w:hAnsi="TimesNewRomanPSMT"/>
+        </w:rPr>
+        <w:t>breakpoint on a comment line</w:t>
       </w:r>
       <w:r>
         <w:rPr>
@@ -902,40 +1054,6 @@
           <w:rFonts w:ascii="TimesNewRomanPSMT" w:hAnsi="TimesNewRomanPSMT"/>
         </w:rPr>
         <w:t xml:space="preserve"> contents.</w:t>
-      </w:r>
-    </w:p>
-    <w:p>
-      <w:pPr>
-        <w:rPr>
-          <w:rFonts w:ascii="TimesNewRomanPSMT" w:hAnsi="TimesNewRomanPSMT"/>
-        </w:rPr>
-      </w:pPr>
-    </w:p>
-    <w:p>
-      <w:pPr>
-        <w:rPr>
-          <w:rFonts w:ascii="TimesNewRomanPSMT" w:hAnsi="TimesNewRomanPSMT"/>
-          <w:bCs/>
-        </w:rPr>
-      </w:pPr>
-      <w:r>
-        <w:rPr>
-          <w:b/>
-        </w:rPr>
-        <w:t>Show your instructor/assistant that you can examine the array’s contents.</w:t>
-      </w:r>
-      <w:r>
-        <w:rPr>
-          <w:bCs/>
-        </w:rPr>
-        <w:t xml:space="preserve"> This skill set may be useful to you later in this lab, in future labs, or in your CS 203 homework </w:t>
-      </w:r>
-      <w:r>
-        <w:rPr>
-          <w:bCs/>
-        </w:rPr>
-        <w:lastRenderedPageBreak/>
-        <w:t xml:space="preserve">assignments. You can remove a breakpoint by clicking on it. You do not need to recompile when you add or remove breakpoints since the code is not changing. </w:t>
       </w:r>
     </w:p>
     <w:p>
@@ -1004,7 +1122,15 @@
           <w:rFonts w:ascii="TimesNewRomanPSMT" w:hAnsi="TimesNewRomanPSMT"/>
           <w:szCs w:val="32"/>
         </w:rPr>
-        <w:t xml:space="preserve"> Uncomment the line that prints this value to the terminal window and edit it so that it works with your code. </w:t>
+        <w:t xml:space="preserve"> Uncomment the line that prints this value </w:t>
+      </w:r>
+      <w:r>
+        <w:rPr>
+          <w:rFonts w:ascii="TimesNewRomanPSMT" w:hAnsi="TimesNewRomanPSMT"/>
+          <w:szCs w:val="32"/>
+        </w:rPr>
+        <w:lastRenderedPageBreak/>
+        <w:t xml:space="preserve">to the terminal window and edit it so that it works with your code. </w:t>
       </w:r>
     </w:p>
     <w:p>
@@ -1060,16 +1186,14 @@
         <w:rPr>
           <w:rFonts w:ascii="TimesNewRomanPSMT" w:hAnsi="TimesNewRomanPSMT"/>
         </w:rPr>
-        <w:t xml:space="preserve"> Modify the code so that it computes the percentage of elements that are divisible by two. The percentage must be as </w:t>
-      </w:r>
-      <w:r>
-        <w:rPr>
-          <w:rFonts w:ascii="TimesNewRomanPSMT" w:hAnsi="TimesNewRomanPSMT"/>
-          <w:b/>
-          <w:bCs/>
+        <w:t xml:space="preserve"> Modify the code so that it computes the percentage of elements that are divisible by two. The percentage must be </w:t>
+      </w:r>
+      <w:r>
+        <w:rPr>
+          <w:rFonts w:ascii="TimesNewRomanPSMT" w:hAnsi="TimesNewRomanPSMT"/>
           <w:u w:val="single"/>
         </w:rPr>
-        <w:t>precise as possible</w:t>
+        <w:t>as precise as possible</w:t>
       </w:r>
       <w:r>
         <w:rPr>
@@ -1136,8 +1260,6 @@
       <w:r>
         <w:rPr>
           <w:rFonts w:ascii="TimesNewRomanPSMT" w:hAnsi="TimesNewRomanPSMT"/>
-          <w:b/>
-          <w:bCs/>
           <w:u w:val="single"/>
         </w:rPr>
         <w:t>inclusive</w:t>
@@ -1233,8 +1355,6 @@
       <w:r>
         <w:rPr>
           <w:rFonts w:ascii="TimesNewRomanPSMT" w:hAnsi="TimesNewRomanPSMT"/>
-          <w:b/>
-          <w:bCs/>
           <w:u w:val="single"/>
         </w:rPr>
         <w:t>descending</w:t>
@@ -1249,22 +1369,121 @@
         <w:rPr>
           <w:rFonts w:ascii="TimesNewRomanPSMT" w:hAnsi="TimesNewRomanPSMT"/>
         </w:rPr>
-        <w:t xml:space="preserve"> using </w:t>
-      </w:r>
-      <w:r>
-        <w:rPr>
-          <w:rFonts w:ascii="TimesNewRomanPSMT" w:hAnsi="TimesNewRomanPSMT"/>
-          <w:b/>
-          <w:bCs/>
+        <w:t xml:space="preserve"> </w:t>
+      </w:r>
+      <w:r>
+        <w:rPr>
+          <w:rFonts w:ascii="TimesNewRomanPSMT" w:hAnsi="TimesNewRomanPSMT"/>
           <w:u w:val="single"/>
         </w:rPr>
-        <w:t>selection sort</w:t>
-      </w:r>
-      <w:r>
-        <w:rPr>
-          <w:rFonts w:ascii="TimesNewRomanPSMT" w:hAnsi="TimesNewRomanPSMT"/>
-        </w:rPr>
-        <w:t>. Print the sorted elements to the terminal window,</w:t>
+        <w:t>using selection sort</w:t>
+      </w:r>
+      <w:r>
+        <w:rPr>
+          <w:rFonts w:ascii="TimesNewRomanPSMT" w:hAnsi="TimesNewRomanPSMT"/>
+        </w:rPr>
+        <w:t xml:space="preserve">. </w:t>
+      </w:r>
+      <w:r>
+        <w:rPr>
+          <w:rFonts w:ascii="TimesNewRomanPSMT" w:hAnsi="TimesNewRomanPSMT"/>
+          <w:u w:val="single"/>
+        </w:rPr>
+        <w:t xml:space="preserve">You may copy the selection sort code from your class notes or the </w:t>
+      </w:r>
+      <w:proofErr w:type="gramStart"/>
+      <w:r>
+        <w:rPr>
+          <w:rFonts w:ascii="TimesNewRomanPSMT" w:hAnsi="TimesNewRomanPSMT"/>
+          <w:u w:val="single"/>
+        </w:rPr>
+        <w:t>textbook, but</w:t>
+      </w:r>
+      <w:proofErr w:type="gramEnd"/>
+      <w:r>
+        <w:rPr>
+          <w:rFonts w:ascii="TimesNewRomanPSMT" w:hAnsi="TimesNewRomanPSMT"/>
+          <w:u w:val="single"/>
+        </w:rPr>
+        <w:t xml:space="preserve"> must modify it yourself to sort in descending order.</w:t>
+      </w:r>
+      <w:r>
+        <w:rPr>
+          <w:rFonts w:ascii="TimesNewRomanPSMT" w:hAnsi="TimesNewRomanPSMT"/>
+        </w:rPr>
+        <w:t xml:space="preserve"> </w:t>
+      </w:r>
+      <w:r>
+        <w:rPr>
+          <w:rFonts w:ascii="TimesNewRomanPSMT" w:hAnsi="TimesNewRomanPSMT"/>
+          <w:u w:val="single"/>
+        </w:rPr>
+        <w:t xml:space="preserve">Use </w:t>
+      </w:r>
+      <w:proofErr w:type="gramStart"/>
+      <w:r>
+        <w:rPr>
+          <w:rFonts w:ascii="TimesNewRomanPSMT" w:hAnsi="TimesNewRomanPSMT"/>
+          <w:u w:val="single"/>
+        </w:rPr>
+        <w:t>print(</w:t>
+      </w:r>
+      <w:proofErr w:type="gramEnd"/>
+      <w:r>
+        <w:rPr>
+          <w:rFonts w:ascii="TimesNewRomanPSMT" w:hAnsi="TimesNewRomanPSMT"/>
+          <w:u w:val="single"/>
+        </w:rPr>
+        <w:t xml:space="preserve">) and </w:t>
+      </w:r>
+      <w:proofErr w:type="spellStart"/>
+      <w:r>
+        <w:rPr>
+          <w:rFonts w:ascii="TimesNewRomanPSMT" w:hAnsi="TimesNewRomanPSMT"/>
+          <w:u w:val="single"/>
+        </w:rPr>
+        <w:t>println</w:t>
+      </w:r>
+      <w:proofErr w:type="spellEnd"/>
+      <w:r>
+        <w:rPr>
+          <w:rFonts w:ascii="TimesNewRomanPSMT" w:hAnsi="TimesNewRomanPSMT"/>
+          <w:u w:val="single"/>
+        </w:rPr>
+        <w:t xml:space="preserve">() statements so the selection sort explains what it is </w:t>
+      </w:r>
+      <w:r>
+        <w:rPr>
+          <w:rFonts w:ascii="TimesNewRomanPSMT" w:hAnsi="TimesNewRomanPSMT"/>
+          <w:u w:val="single"/>
+        </w:rPr>
+        <w:t>doing</w:t>
+      </w:r>
+      <w:r>
+        <w:rPr>
+          <w:rFonts w:ascii="TimesNewRomanPSMT" w:hAnsi="TimesNewRomanPSMT"/>
+        </w:rPr>
+        <w:t xml:space="preserve"> (e.g., “Setting element at index 4 as new minimum because it is larger than element at index 2.”). </w:t>
+      </w:r>
+    </w:p>
+    <w:p>
+      <w:pPr>
+        <w:rPr>
+          <w:rFonts w:ascii="TimesNewRomanPSMT" w:hAnsi="TimesNewRomanPSMT"/>
+        </w:rPr>
+      </w:pPr>
+    </w:p>
+    <w:p>
+      <w:pPr>
+        <w:rPr>
+          <w:rFonts w:ascii="TimesNewRomanPSMT" w:hAnsi="TimesNewRomanPSMT"/>
+        </w:rPr>
+      </w:pPr>
+      <w:r>
+        <w:rPr>
+          <w:rFonts w:ascii="TimesNewRomanPSMT" w:hAnsi="TimesNewRomanPSMT"/>
+        </w:rPr>
+        <w:t>Print the sorted elements to the terminal window,</w:t>
       </w:r>
       <w:r>
         <w:rPr>
@@ -1943,7 +2162,22 @@
           <w:rFonts w:ascii="TimesNewRomanPSMT" w:hAnsi="TimesNewRomanPSMT"/>
           <w:szCs w:val="32"/>
         </w:rPr>
-        <w:t xml:space="preserve"> file, nor should it.) Write the declaration for it in the space below, just so you know what it looks like. Do **NOT** add this to your </w:t>
+        <w:t xml:space="preserve"> file, nor should it.) Write the declaration for it in the space below, just so you know what it looks like. </w:t>
+      </w:r>
+      <w:r>
+        <w:rPr>
+          <w:rFonts w:ascii="TimesNewRomanPSMT" w:hAnsi="TimesNewRomanPSMT"/>
+          <w:szCs w:val="32"/>
+          <w:u w:val="single"/>
+        </w:rPr>
+        <w:t>Do not</w:t>
+      </w:r>
+      <w:r>
+        <w:rPr>
+          <w:rFonts w:ascii="TimesNewRomanPSMT" w:hAnsi="TimesNewRomanPSMT"/>
+          <w:szCs w:val="32"/>
+        </w:rPr>
+        <w:t xml:space="preserve"> add this to your </w:t>
       </w:r>
       <w:r>
         <w:rPr>
@@ -2138,7 +2372,14 @@
           <w:rFonts w:ascii="TimesNewRomanPSMT" w:hAnsi="TimesNewRomanPSMT"/>
           <w:szCs w:val="32"/>
         </w:rPr>
-        <w:t xml:space="preserve"> or </w:t>
+        <w:t xml:space="preserve">, </w:t>
+      </w:r>
+      <w:r>
+        <w:rPr>
+          <w:rFonts w:ascii="TimesNewRomanPSMT" w:hAnsi="TimesNewRomanPSMT"/>
+          <w:szCs w:val="32"/>
+        </w:rPr>
+        <w:t xml:space="preserve">or </w:t>
       </w:r>
       <w:r>
         <w:rPr>
@@ -2865,7 +3106,7 @@
 </file>
 
 <file path=word/endnotes.xml><?xml version="1.0" encoding="utf-8"?>
-<w:endnotes xmlns:wpc="http://schemas.microsoft.com/office/word/2010/wordprocessingCanvas" xmlns:cx="http://schemas.microsoft.com/office/drawing/2014/chartex" xmlns:cx1="http://schemas.microsoft.com/office/drawing/2015/9/8/chartex" xmlns:cx2="http://schemas.microsoft.com/office/drawing/2015/10/21/chartex" xmlns:cx3="http://schemas.microsoft.com/office/drawing/2016/5/9/chartex" xmlns:cx4="http://schemas.microsoft.com/office/drawing/2016/5/10/chartex" xmlns:cx5="http://schemas.microsoft.com/office/drawing/2016/5/11/chartex" xmlns:cx6="http://schemas.microsoft.com/office/drawing/2016/5/12/chartex" xmlns:cx7="http://schemas.microsoft.com/office/drawing/2016/5/13/chartex" xmlns:cx8="http://schemas.microsoft.com/office/drawing/2016/5/14/chartex" xmlns:mc="http://schemas.openxmlformats.org/markup-compatibility/2006" xmlns:aink="http://schemas.microsoft.com/office/drawing/2016/ink" xmlns:am3d="http://schemas.microsoft.com/office/drawing/2017/model3d" xmlns:o="urn:schemas-microsoft-com:office:office" xmlns:r="http://schemas.openxmlformats.org/officeDocument/2006/relationships" xmlns:m="http://schemas.openxmlformats.org/officeDocument/2006/math" xmlns:v="urn:schemas-microsoft-com:vml" xmlns:wp14="http://schemas.microsoft.com/office/word/2010/wordprocessingDrawing" xmlns:wp="http://schemas.openxmlformats.org/drawingml/2006/wordprocessingDrawing" xmlns:w10="urn:schemas-microsoft-com:office:word" xmlns:w="http://schemas.openxmlformats.org/wordprocessingml/2006/main" xmlns:w14="http://schemas.microsoft.com/office/word/2010/wordml" xmlns:w15="http://schemas.microsoft.com/office/word/2012/wordml" xmlns:w16cex="http://schemas.microsoft.com/office/word/2018/wordml/cex" xmlns:w16cid="http://schemas.microsoft.com/office/word/2016/wordml/cid" xmlns:w16="http://schemas.microsoft.com/office/word/2018/wordml" xmlns:w16se="http://schemas.microsoft.com/office/word/2015/wordml/symex" xmlns:wpg="http://schemas.microsoft.com/office/word/2010/wordprocessingGroup" xmlns:wpi="http://schemas.microsoft.com/office/word/2010/wordprocessingInk" xmlns:wne="http://schemas.microsoft.com/office/word/2006/wordml" xmlns:wps="http://schemas.microsoft.com/office/word/2010/wordprocessingShape" mc:Ignorable="w14 w15 w16se w16cid w16 w16cex wp14">
+<w:endnotes xmlns:wpc="http://schemas.microsoft.com/office/word/2010/wordprocessingCanvas" xmlns:cx="http://schemas.microsoft.com/office/drawing/2014/chartex" xmlns:cx1="http://schemas.microsoft.com/office/drawing/2015/9/8/chartex" xmlns:cx2="http://schemas.microsoft.com/office/drawing/2015/10/21/chartex" xmlns:cx3="http://schemas.microsoft.com/office/drawing/2016/5/9/chartex" xmlns:cx4="http://schemas.microsoft.com/office/drawing/2016/5/10/chartex" xmlns:cx5="http://schemas.microsoft.com/office/drawing/2016/5/11/chartex" xmlns:cx6="http://schemas.microsoft.com/office/drawing/2016/5/12/chartex" xmlns:cx7="http://schemas.microsoft.com/office/drawing/2016/5/13/chartex" xmlns:cx8="http://schemas.microsoft.com/office/drawing/2016/5/14/chartex" xmlns:mc="http://schemas.openxmlformats.org/markup-compatibility/2006" xmlns:aink="http://schemas.microsoft.com/office/drawing/2016/ink" xmlns:am3d="http://schemas.microsoft.com/office/drawing/2017/model3d" xmlns:o="urn:schemas-microsoft-com:office:office" xmlns:oel="http://schemas.microsoft.com/office/2019/extlst" xmlns:r="http://schemas.openxmlformats.org/officeDocument/2006/relationships" xmlns:m="http://schemas.openxmlformats.org/officeDocument/2006/math" xmlns:v="urn:schemas-microsoft-com:vml" xmlns:wp14="http://schemas.microsoft.com/office/word/2010/wordprocessingDrawing" xmlns:wp="http://schemas.openxmlformats.org/drawingml/2006/wordprocessingDrawing" xmlns:w10="urn:schemas-microsoft-com:office:word" xmlns:w="http://schemas.openxmlformats.org/wordprocessingml/2006/main" xmlns:w14="http://schemas.microsoft.com/office/word/2010/wordml" xmlns:w15="http://schemas.microsoft.com/office/word/2012/wordml" xmlns:w16cex="http://schemas.microsoft.com/office/word/2018/wordml/cex" xmlns:w16cid="http://schemas.microsoft.com/office/word/2016/wordml/cid" xmlns:w16="http://schemas.microsoft.com/office/word/2018/wordml" xmlns:w16du="http://schemas.microsoft.com/office/word/2023/wordml/word16du" xmlns:w16sdtdh="http://schemas.microsoft.com/office/word/2020/wordml/sdtdatahash" xmlns:w16se="http://schemas.microsoft.com/office/word/2015/wordml/symex" xmlns:wpg="http://schemas.microsoft.com/office/word/2010/wordprocessingGroup" xmlns:wpi="http://schemas.microsoft.com/office/word/2010/wordprocessingInk" xmlns:wne="http://schemas.microsoft.com/office/word/2006/wordml" xmlns:wps="http://schemas.microsoft.com/office/word/2010/wordprocessingShape" mc:Ignorable="w14 w15 w16se w16cid w16 w16cex w16sdtdh w16du wp14">
   <w:endnote w:type="separator" w:id="-1">
     <w:p>
       <w:r>
@@ -2884,7 +3125,7 @@
 </file>
 
 <file path=word/footer1.xml><?xml version="1.0" encoding="utf-8"?>
-<w:ftr xmlns:wpc="http://schemas.microsoft.com/office/word/2010/wordprocessingCanvas" xmlns:cx="http://schemas.microsoft.com/office/drawing/2014/chartex" xmlns:cx1="http://schemas.microsoft.com/office/drawing/2015/9/8/chartex" xmlns:cx2="http://schemas.microsoft.com/office/drawing/2015/10/21/chartex" xmlns:cx3="http://schemas.microsoft.com/office/drawing/2016/5/9/chartex" xmlns:cx4="http://schemas.microsoft.com/office/drawing/2016/5/10/chartex" xmlns:cx5="http://schemas.microsoft.com/office/drawing/2016/5/11/chartex" xmlns:cx6="http://schemas.microsoft.com/office/drawing/2016/5/12/chartex" xmlns:cx7="http://schemas.microsoft.com/office/drawing/2016/5/13/chartex" xmlns:cx8="http://schemas.microsoft.com/office/drawing/2016/5/14/chartex" xmlns:mc="http://schemas.openxmlformats.org/markup-compatibility/2006" xmlns:aink="http://schemas.microsoft.com/office/drawing/2016/ink" xmlns:am3d="http://schemas.microsoft.com/office/drawing/2017/model3d" xmlns:o="urn:schemas-microsoft-com:office:office" xmlns:r="http://schemas.openxmlformats.org/officeDocument/2006/relationships" xmlns:m="http://schemas.openxmlformats.org/officeDocument/2006/math" xmlns:v="urn:schemas-microsoft-com:vml" xmlns:wp14="http://schemas.microsoft.com/office/word/2010/wordprocessingDrawing" xmlns:wp="http://schemas.openxmlformats.org/drawingml/2006/wordprocessingDrawing" xmlns:w10="urn:schemas-microsoft-com:office:word" xmlns:w="http://schemas.openxmlformats.org/wordprocessingml/2006/main" xmlns:w14="http://schemas.microsoft.com/office/word/2010/wordml" xmlns:w15="http://schemas.microsoft.com/office/word/2012/wordml" xmlns:w16cex="http://schemas.microsoft.com/office/word/2018/wordml/cex" xmlns:w16cid="http://schemas.microsoft.com/office/word/2016/wordml/cid" xmlns:w16="http://schemas.microsoft.com/office/word/2018/wordml" xmlns:w16se="http://schemas.microsoft.com/office/word/2015/wordml/symex" xmlns:wpg="http://schemas.microsoft.com/office/word/2010/wordprocessingGroup" xmlns:wpi="http://schemas.microsoft.com/office/word/2010/wordprocessingInk" xmlns:wne="http://schemas.microsoft.com/office/word/2006/wordml" xmlns:wps="http://schemas.microsoft.com/office/word/2010/wordprocessingShape" mc:Ignorable="w14 w15 w16se w16cid w16 w16cex wp14">
+<w:ftr xmlns:wpc="http://schemas.microsoft.com/office/word/2010/wordprocessingCanvas" xmlns:cx="http://schemas.microsoft.com/office/drawing/2014/chartex" xmlns:cx1="http://schemas.microsoft.com/office/drawing/2015/9/8/chartex" xmlns:cx2="http://schemas.microsoft.com/office/drawing/2015/10/21/chartex" xmlns:cx3="http://schemas.microsoft.com/office/drawing/2016/5/9/chartex" xmlns:cx4="http://schemas.microsoft.com/office/drawing/2016/5/10/chartex" xmlns:cx5="http://schemas.microsoft.com/office/drawing/2016/5/11/chartex" xmlns:cx6="http://schemas.microsoft.com/office/drawing/2016/5/12/chartex" xmlns:cx7="http://schemas.microsoft.com/office/drawing/2016/5/13/chartex" xmlns:cx8="http://schemas.microsoft.com/office/drawing/2016/5/14/chartex" xmlns:mc="http://schemas.openxmlformats.org/markup-compatibility/2006" xmlns:aink="http://schemas.microsoft.com/office/drawing/2016/ink" xmlns:am3d="http://schemas.microsoft.com/office/drawing/2017/model3d" xmlns:o="urn:schemas-microsoft-com:office:office" xmlns:oel="http://schemas.microsoft.com/office/2019/extlst" xmlns:r="http://schemas.openxmlformats.org/officeDocument/2006/relationships" xmlns:m="http://schemas.openxmlformats.org/officeDocument/2006/math" xmlns:v="urn:schemas-microsoft-com:vml" xmlns:wp14="http://schemas.microsoft.com/office/word/2010/wordprocessingDrawing" xmlns:wp="http://schemas.openxmlformats.org/drawingml/2006/wordprocessingDrawing" xmlns:w10="urn:schemas-microsoft-com:office:word" xmlns:w="http://schemas.openxmlformats.org/wordprocessingml/2006/main" xmlns:w14="http://schemas.microsoft.com/office/word/2010/wordml" xmlns:w15="http://schemas.microsoft.com/office/word/2012/wordml" xmlns:w16cex="http://schemas.microsoft.com/office/word/2018/wordml/cex" xmlns:w16cid="http://schemas.microsoft.com/office/word/2016/wordml/cid" xmlns:w16="http://schemas.microsoft.com/office/word/2018/wordml" xmlns:w16du="http://schemas.microsoft.com/office/word/2023/wordml/word16du" xmlns:w16sdtdh="http://schemas.microsoft.com/office/word/2020/wordml/sdtdatahash" xmlns:w16se="http://schemas.microsoft.com/office/word/2015/wordml/symex" xmlns:wpg="http://schemas.microsoft.com/office/word/2010/wordprocessingGroup" xmlns:wpi="http://schemas.microsoft.com/office/word/2010/wordprocessingInk" xmlns:wne="http://schemas.microsoft.com/office/word/2006/wordml" xmlns:wps="http://schemas.microsoft.com/office/word/2010/wordprocessingShape" mc:Ignorable="w14 w15 w16se w16cid w16 w16cex w16sdtdh w16du wp14">
   <w:sdt>
     <w:sdtPr>
       <w:id w:val="1826541018"/>
@@ -2937,7 +3178,7 @@
 </file>
 
 <file path=word/footnotes.xml><?xml version="1.0" encoding="utf-8"?>
-<w:footnotes xmlns:wpc="http://schemas.microsoft.com/office/word/2010/wordprocessingCanvas" xmlns:cx="http://schemas.microsoft.com/office/drawing/2014/chartex" xmlns:cx1="http://schemas.microsoft.com/office/drawing/2015/9/8/chartex" xmlns:cx2="http://schemas.microsoft.com/office/drawing/2015/10/21/chartex" xmlns:cx3="http://schemas.microsoft.com/office/drawing/2016/5/9/chartex" xmlns:cx4="http://schemas.microsoft.com/office/drawing/2016/5/10/chartex" xmlns:cx5="http://schemas.microsoft.com/office/drawing/2016/5/11/chartex" xmlns:cx6="http://schemas.microsoft.com/office/drawing/2016/5/12/chartex" xmlns:cx7="http://schemas.microsoft.com/office/drawing/2016/5/13/chartex" xmlns:cx8="http://schemas.microsoft.com/office/drawing/2016/5/14/chartex" xmlns:mc="http://schemas.openxmlformats.org/markup-compatibility/2006" xmlns:aink="http://schemas.microsoft.com/office/drawing/2016/ink" xmlns:am3d="http://schemas.microsoft.com/office/drawing/2017/model3d" xmlns:o="urn:schemas-microsoft-com:office:office" xmlns:r="http://schemas.openxmlformats.org/officeDocument/2006/relationships" xmlns:m="http://schemas.openxmlformats.org/officeDocument/2006/math" xmlns:v="urn:schemas-microsoft-com:vml" xmlns:wp14="http://schemas.microsoft.com/office/word/2010/wordprocessingDrawing" xmlns:wp="http://schemas.openxmlformats.org/drawingml/2006/wordprocessingDrawing" xmlns:w10="urn:schemas-microsoft-com:office:word" xmlns:w="http://schemas.openxmlformats.org/wordprocessingml/2006/main" xmlns:w14="http://schemas.microsoft.com/office/word/2010/wordml" xmlns:w15="http://schemas.microsoft.com/office/word/2012/wordml" xmlns:w16cex="http://schemas.microsoft.com/office/word/2018/wordml/cex" xmlns:w16cid="http://schemas.microsoft.com/office/word/2016/wordml/cid" xmlns:w16="http://schemas.microsoft.com/office/word/2018/wordml" xmlns:w16se="http://schemas.microsoft.com/office/word/2015/wordml/symex" xmlns:wpg="http://schemas.microsoft.com/office/word/2010/wordprocessingGroup" xmlns:wpi="http://schemas.microsoft.com/office/word/2010/wordprocessingInk" xmlns:wne="http://schemas.microsoft.com/office/word/2006/wordml" xmlns:wps="http://schemas.microsoft.com/office/word/2010/wordprocessingShape" mc:Ignorable="w14 w15 w16se w16cid w16 w16cex wp14">
+<w:footnotes xmlns:wpc="http://schemas.microsoft.com/office/word/2010/wordprocessingCanvas" xmlns:cx="http://schemas.microsoft.com/office/drawing/2014/chartex" xmlns:cx1="http://schemas.microsoft.com/office/drawing/2015/9/8/chartex" xmlns:cx2="http://schemas.microsoft.com/office/drawing/2015/10/21/chartex" xmlns:cx3="http://schemas.microsoft.com/office/drawing/2016/5/9/chartex" xmlns:cx4="http://schemas.microsoft.com/office/drawing/2016/5/10/chartex" xmlns:cx5="http://schemas.microsoft.com/office/drawing/2016/5/11/chartex" xmlns:cx6="http://schemas.microsoft.com/office/drawing/2016/5/12/chartex" xmlns:cx7="http://schemas.microsoft.com/office/drawing/2016/5/13/chartex" xmlns:cx8="http://schemas.microsoft.com/office/drawing/2016/5/14/chartex" xmlns:mc="http://schemas.openxmlformats.org/markup-compatibility/2006" xmlns:aink="http://schemas.microsoft.com/office/drawing/2016/ink" xmlns:am3d="http://schemas.microsoft.com/office/drawing/2017/model3d" xmlns:o="urn:schemas-microsoft-com:office:office" xmlns:oel="http://schemas.microsoft.com/office/2019/extlst" xmlns:r="http://schemas.openxmlformats.org/officeDocument/2006/relationships" xmlns:m="http://schemas.openxmlformats.org/officeDocument/2006/math" xmlns:v="urn:schemas-microsoft-com:vml" xmlns:wp14="http://schemas.microsoft.com/office/word/2010/wordprocessingDrawing" xmlns:wp="http://schemas.openxmlformats.org/drawingml/2006/wordprocessingDrawing" xmlns:w10="urn:schemas-microsoft-com:office:word" xmlns:w="http://schemas.openxmlformats.org/wordprocessingml/2006/main" xmlns:w14="http://schemas.microsoft.com/office/word/2010/wordml" xmlns:w15="http://schemas.microsoft.com/office/word/2012/wordml" xmlns:w16cex="http://schemas.microsoft.com/office/word/2018/wordml/cex" xmlns:w16cid="http://schemas.microsoft.com/office/word/2016/wordml/cid" xmlns:w16="http://schemas.microsoft.com/office/word/2018/wordml" xmlns:w16du="http://schemas.microsoft.com/office/word/2023/wordml/word16du" xmlns:w16sdtdh="http://schemas.microsoft.com/office/word/2020/wordml/sdtdatahash" xmlns:w16se="http://schemas.microsoft.com/office/word/2015/wordml/symex" xmlns:wpg="http://schemas.microsoft.com/office/word/2010/wordprocessingGroup" xmlns:wpi="http://schemas.microsoft.com/office/word/2010/wordprocessingInk" xmlns:wne="http://schemas.microsoft.com/office/word/2006/wordml" xmlns:wps="http://schemas.microsoft.com/office/word/2010/wordprocessingShape" mc:Ignorable="w14 w15 w16se w16cid w16 w16cex w16sdtdh w16du wp14">
   <w:footnote w:type="separator" w:id="-1">
     <w:p>
       <w:r>
@@ -2956,7 +3197,7 @@
 </file>
 
 <file path=word/numbering.xml><?xml version="1.0" encoding="utf-8"?>
-<w:numbering xmlns:wpc="http://schemas.microsoft.com/office/word/2010/wordprocessingCanvas" xmlns:cx="http://schemas.microsoft.com/office/drawing/2014/chartex" xmlns:cx1="http://schemas.microsoft.com/office/drawing/2015/9/8/chartex" xmlns:cx2="http://schemas.microsoft.com/office/drawing/2015/10/21/chartex" xmlns:cx3="http://schemas.microsoft.com/office/drawing/2016/5/9/chartex" xmlns:cx4="http://schemas.microsoft.com/office/drawing/2016/5/10/chartex" xmlns:cx5="http://schemas.microsoft.com/office/drawing/2016/5/11/chartex" xmlns:cx6="http://schemas.microsoft.com/office/drawing/2016/5/12/chartex" xmlns:cx7="http://schemas.microsoft.com/office/drawing/2016/5/13/chartex" xmlns:cx8="http://schemas.microsoft.com/office/drawing/2016/5/14/chartex" xmlns:mc="http://schemas.openxmlformats.org/markup-compatibility/2006" xmlns:aink="http://schemas.microsoft.com/office/drawing/2016/ink" xmlns:am3d="http://schemas.microsoft.com/office/drawing/2017/model3d" xmlns:o="urn:schemas-microsoft-com:office:office" xmlns:r="http://schemas.openxmlformats.org/officeDocument/2006/relationships" xmlns:m="http://schemas.openxmlformats.org/officeDocument/2006/math" xmlns:v="urn:schemas-microsoft-com:vml" xmlns:wp14="http://schemas.microsoft.com/office/word/2010/wordprocessingDrawing" xmlns:wp="http://schemas.openxmlformats.org/drawingml/2006/wordprocessingDrawing" xmlns:w10="urn:schemas-microsoft-com:office:word" xmlns:w="http://schemas.openxmlformats.org/wordprocessingml/2006/main" xmlns:w14="http://schemas.microsoft.com/office/word/2010/wordml" xmlns:w15="http://schemas.microsoft.com/office/word/2012/wordml" xmlns:w16cex="http://schemas.microsoft.com/office/word/2018/wordml/cex" xmlns:w16cid="http://schemas.microsoft.com/office/word/2016/wordml/cid" xmlns:w16="http://schemas.microsoft.com/office/word/2018/wordml" xmlns:w16se="http://schemas.microsoft.com/office/word/2015/wordml/symex" xmlns:wpg="http://schemas.microsoft.com/office/word/2010/wordprocessingGroup" xmlns:wpi="http://schemas.microsoft.com/office/word/2010/wordprocessingInk" xmlns:wne="http://schemas.microsoft.com/office/word/2006/wordml" xmlns:wps="http://schemas.microsoft.com/office/word/2010/wordprocessingShape" mc:Ignorable="w14 w15 w16se w16cid w16 w16cex wp14">
+<w:numbering xmlns:wpc="http://schemas.microsoft.com/office/word/2010/wordprocessingCanvas" xmlns:cx="http://schemas.microsoft.com/office/drawing/2014/chartex" xmlns:cx1="http://schemas.microsoft.com/office/drawing/2015/9/8/chartex" xmlns:cx2="http://schemas.microsoft.com/office/drawing/2015/10/21/chartex" xmlns:cx3="http://schemas.microsoft.com/office/drawing/2016/5/9/chartex" xmlns:cx4="http://schemas.microsoft.com/office/drawing/2016/5/10/chartex" xmlns:cx5="http://schemas.microsoft.com/office/drawing/2016/5/11/chartex" xmlns:cx6="http://schemas.microsoft.com/office/drawing/2016/5/12/chartex" xmlns:cx7="http://schemas.microsoft.com/office/drawing/2016/5/13/chartex" xmlns:cx8="http://schemas.microsoft.com/office/drawing/2016/5/14/chartex" xmlns:mc="http://schemas.openxmlformats.org/markup-compatibility/2006" xmlns:aink="http://schemas.microsoft.com/office/drawing/2016/ink" xmlns:am3d="http://schemas.microsoft.com/office/drawing/2017/model3d" xmlns:o="urn:schemas-microsoft-com:office:office" xmlns:oel="http://schemas.microsoft.com/office/2019/extlst" xmlns:r="http://schemas.openxmlformats.org/officeDocument/2006/relationships" xmlns:m="http://schemas.openxmlformats.org/officeDocument/2006/math" xmlns:v="urn:schemas-microsoft-com:vml" xmlns:wp14="http://schemas.microsoft.com/office/word/2010/wordprocessingDrawing" xmlns:wp="http://schemas.openxmlformats.org/drawingml/2006/wordprocessingDrawing" xmlns:w10="urn:schemas-microsoft-com:office:word" xmlns:w="http://schemas.openxmlformats.org/wordprocessingml/2006/main" xmlns:w14="http://schemas.microsoft.com/office/word/2010/wordml" xmlns:w15="http://schemas.microsoft.com/office/word/2012/wordml" xmlns:w16cex="http://schemas.microsoft.com/office/word/2018/wordml/cex" xmlns:w16cid="http://schemas.microsoft.com/office/word/2016/wordml/cid" xmlns:w16="http://schemas.microsoft.com/office/word/2018/wordml" xmlns:w16du="http://schemas.microsoft.com/office/word/2023/wordml/word16du" xmlns:w16sdtdh="http://schemas.microsoft.com/office/word/2020/wordml/sdtdatahash" xmlns:w16se="http://schemas.microsoft.com/office/word/2015/wordml/symex" xmlns:wpg="http://schemas.microsoft.com/office/word/2010/wordprocessingGroup" xmlns:wpi="http://schemas.microsoft.com/office/word/2010/wordprocessingInk" xmlns:wne="http://schemas.microsoft.com/office/word/2006/wordml" xmlns:wps="http://schemas.microsoft.com/office/word/2010/wordprocessingShape" mc:Ignorable="w14 w15 w16se w16cid w16 w16cex w16sdtdh w16du wp14">
   <w:abstractNum w:abstractNumId="0" w15:restartNumberingAfterBreak="0">
     <w:nsid w:val="00000001"/>
     <w:multiLevelType w:val="hybridMultilevel"/>
@@ -3266,20 +3507,20 @@
       </w:rPr>
     </w:lvl>
   </w:abstractNum>
-  <w:num w:numId="1">
+  <w:num w:numId="1" w16cid:durableId="1534810550">
     <w:abstractNumId w:val="0"/>
   </w:num>
-  <w:num w:numId="2">
+  <w:num w:numId="2" w16cid:durableId="884827273">
     <w:abstractNumId w:val="1"/>
   </w:num>
-  <w:num w:numId="3">
+  <w:num w:numId="3" w16cid:durableId="260844799">
     <w:abstractNumId w:val="2"/>
   </w:num>
 </w:numbering>
 </file>
 
 <file path=word/styles.xml><?xml version="1.0" encoding="utf-8"?>
-<w:styles xmlns:mc="http://schemas.openxmlformats.org/markup-compatibility/2006" xmlns:r="http://schemas.openxmlformats.org/officeDocument/2006/relationships" xmlns:w="http://schemas.openxmlformats.org/wordprocessingml/2006/main" xmlns:w14="http://schemas.microsoft.com/office/word/2010/wordml" xmlns:w15="http://schemas.microsoft.com/office/word/2012/wordml" xmlns:w16cex="http://schemas.microsoft.com/office/word/2018/wordml/cex" xmlns:w16cid="http://schemas.microsoft.com/office/word/2016/wordml/cid" xmlns:w16="http://schemas.microsoft.com/office/word/2018/wordml" xmlns:w16se="http://schemas.microsoft.com/office/word/2015/wordml/symex" mc:Ignorable="w14 w15 w16se w16cid w16 w16cex">
+<w:styles xmlns:mc="http://schemas.openxmlformats.org/markup-compatibility/2006" xmlns:r="http://schemas.openxmlformats.org/officeDocument/2006/relationships" xmlns:w="http://schemas.openxmlformats.org/wordprocessingml/2006/main" xmlns:w14="http://schemas.microsoft.com/office/word/2010/wordml" xmlns:w15="http://schemas.microsoft.com/office/word/2012/wordml" xmlns:w16cex="http://schemas.microsoft.com/office/word/2018/wordml/cex" xmlns:w16cid="http://schemas.microsoft.com/office/word/2016/wordml/cid" xmlns:w16="http://schemas.microsoft.com/office/word/2018/wordml" xmlns:w16du="http://schemas.microsoft.com/office/word/2023/wordml/word16du" xmlns:w16sdtdh="http://schemas.microsoft.com/office/word/2020/wordml/sdtdatahash" xmlns:w16se="http://schemas.microsoft.com/office/word/2015/wordml/symex" mc:Ignorable="w14 w15 w16se w16cid w16 w16cex w16sdtdh w16du">
   <w:docDefaults>
     <w:rPrDefault>
       <w:rPr>

</xml_diff>